<commit_message>
finish and create PDF
</commit_message>
<xml_diff>
--- a/מסמך מסכם.docx
+++ b/מסמך מסכם.docx
@@ -118,7 +118,6 @@
           <w:rtl/>
         </w:rPr>
       </w:pPr>
-      <w:proofErr w:type="spellStart"/>
       <w:r>
         <w:rPr>
           <w:b/>
@@ -126,17 +125,7 @@
           <w:sz w:val="44"/>
           <w:szCs w:val="44"/>
         </w:rPr>
-        <w:t>Olist</w:t>
-      </w:r>
-      <w:proofErr w:type="spellEnd"/>
-      <w:r>
-        <w:rPr>
-          <w:b/>
-          <w:bCs/>
-          <w:sz w:val="44"/>
-          <w:szCs w:val="44"/>
-        </w:rPr>
-        <w:t xml:space="preserve"> E-COMMERCE Dataset</w:t>
+        <w:t>Olist E-COMMERCE Dataset</w:t>
       </w:r>
     </w:p>
     <w:p>
@@ -571,7 +560,6 @@
         </w:rPr>
         <w:t xml:space="preserve">סט הנתונים מכיל הזמנות אשר נאספו מפלטפורמת חנויות האונליין הברזילאית </w:t>
       </w:r>
-      <w:proofErr w:type="spellStart"/>
       <w:r>
         <w:rPr>
           <w:sz w:val="24"/>
@@ -579,7 +567,6 @@
         </w:rPr>
         <w:t>Olist</w:t>
       </w:r>
-      <w:proofErr w:type="spellEnd"/>
       <w:r>
         <w:rPr>
           <w:sz w:val="24"/>
@@ -766,7 +753,6 @@
         </w:rPr>
         <w:t xml:space="preserve">מוצר בהזמנה: </w:t>
       </w:r>
-      <w:proofErr w:type="spellStart"/>
       <w:r>
         <w:rPr>
           <w:sz w:val="24"/>
@@ -774,7 +760,6 @@
         </w:rPr>
         <w:t>olist_order_items_dataset</w:t>
       </w:r>
-      <w:proofErr w:type="spellEnd"/>
     </w:p>
     <w:p>
       <w:pPr>
@@ -837,17 +822,8 @@
           <w:sz w:val="24"/>
           <w:szCs w:val="24"/>
         </w:rPr>
-        <w:t xml:space="preserve"> </w:t>
-      </w:r>
-      <w:proofErr w:type="spellStart"/>
-      <w:r>
-        <w:rPr>
-          <w:sz w:val="24"/>
-          <w:szCs w:val="24"/>
-        </w:rPr>
-        <w:t>olist_products_dataset</w:t>
-      </w:r>
-      <w:proofErr w:type="spellEnd"/>
+        <w:t xml:space="preserve"> olist_products_dataset</w:t>
+      </w:r>
     </w:p>
     <w:p>
       <w:pPr>
@@ -1445,23 +1421,7 @@
           <w:sz w:val="24"/>
           <w:szCs w:val="24"/>
         </w:rPr>
-        <w:t xml:space="preserve">weight = </w:t>
-      </w:r>
-      <w:proofErr w:type="spellStart"/>
-      <w:r>
-        <w:rPr>
-          <w:sz w:val="24"/>
-          <w:szCs w:val="24"/>
-        </w:rPr>
-        <w:t>num_of_carts</w:t>
-      </w:r>
-      <w:proofErr w:type="spellEnd"/>
-      <w:r>
-        <w:rPr>
-          <w:sz w:val="24"/>
-          <w:szCs w:val="24"/>
-        </w:rPr>
-        <w:t xml:space="preserve"> </w:t>
+        <w:t xml:space="preserve">weight = num_of_carts </w:t>
       </w:r>
     </w:p>
     <w:p>
@@ -1958,7 +1918,6 @@
                             <w:pPr>
                               <w:bidi/>
                               <w:rPr>
-                                <w:rFonts w:hint="cs"/>
                                 <w:color w:val="000000" w:themeColor="text1"/>
                                 <w:rtl/>
                               </w:rPr>
@@ -2014,14 +1973,13 @@
                 <v:stroke joinstyle="miter"/>
                 <v:path gradientshapeok="t" o:connecttype="rect"/>
               </v:shapetype>
-              <v:shape id="Text Box 1" o:spid="_x0000_s1026" type="#_x0000_t202" style="position:absolute;left:0;text-align:left;margin-left:-24.5pt;margin-top:16.9pt;width:84.5pt;height:29.5pt;z-index:251667456;visibility:visible;mso-wrap-style:square;mso-width-percent:0;mso-height-percent:0;mso-wrap-distance-left:9pt;mso-wrap-distance-top:0;mso-wrap-distance-right:9pt;mso-wrap-distance-bottom:0;mso-position-horizontal:absolute;mso-position-horizontal-relative:text;mso-position-vertical:absolute;mso-position-vertical-relative:text;mso-width-percent:0;mso-height-percent:0;mso-width-relative:margin;mso-height-relative:margin;v-text-anchor:top" o:gfxdata="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" filled="f" stroked="f" strokeweight=".5pt">
+              <v:shape id="Text Box 1" o:spid="_x0000_s1026" type="#_x0000_t202" style="position:absolute;left:0;text-align:left;margin-left:-24.5pt;margin-top:16.9pt;width:84.5pt;height:29.5pt;z-index:251667456;visibility:visible;mso-wrap-style:square;mso-width-percent:0;mso-height-percent:0;mso-wrap-distance-left:9pt;mso-wrap-distance-top:0;mso-wrap-distance-right:9pt;mso-wrap-distance-bottom:0;mso-position-horizontal:absolute;mso-position-horizontal-relative:text;mso-position-vertical:absolute;mso-position-vertical-relative:text;mso-width-percent:0;mso-height-percent:0;mso-width-relative:margin;mso-height-relative:margin;v-text-anchor:top" o:gfxdata="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" filled="f" stroked="f" strokeweight=".5pt">
                 <v:textbox>
                   <w:txbxContent>
                     <w:p>
                       <w:pPr>
                         <w:bidi/>
                         <w:rPr>
-                          <w:rFonts w:hint="cs"/>
                           <w:color w:val="000000" w:themeColor="text1"/>
                           <w:rtl/>
                         </w:rPr>
@@ -2382,7 +2340,6 @@
                             <w:pPr>
                               <w:bidi/>
                               <w:rPr>
-                                <w:rFonts w:hint="cs"/>
                                 <w:color w:val="000000" w:themeColor="text1"/>
                                 <w:rtl/>
                               </w:rPr>
@@ -2448,14 +2405,13 @@
           </mc:Choice>
           <mc:Fallback>
             <w:pict>
-              <v:shape w14:anchorId="1A161E12" id="_x0000_s1027" type="#_x0000_t202" style="position:absolute;left:0;text-align:left;margin-left:-18.5pt;margin-top:92.55pt;width:84.5pt;height:29.5pt;z-index:251669504;visibility:visible;mso-wrap-style:square;mso-width-percent:0;mso-height-percent:0;mso-wrap-distance-left:9pt;mso-wrap-distance-top:0;mso-wrap-distance-right:9pt;mso-wrap-distance-bottom:0;mso-position-horizontal:absolute;mso-position-horizontal-relative:text;mso-position-vertical:absolute;mso-position-vertical-relative:text;mso-width-percent:0;mso-height-percent:0;mso-width-relative:margin;mso-height-relative:margin;v-text-anchor:top" o:gfxdata="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" filled="f" stroked="f" strokeweight=".5pt">
+              <v:shape w14:anchorId="1A161E12" id="_x0000_s1027" type="#_x0000_t202" style="position:absolute;left:0;text-align:left;margin-left:-18.5pt;margin-top:92.55pt;width:84.5pt;height:29.5pt;z-index:251669504;visibility:visible;mso-wrap-style:square;mso-width-percent:0;mso-height-percent:0;mso-wrap-distance-left:9pt;mso-wrap-distance-top:0;mso-wrap-distance-right:9pt;mso-wrap-distance-bottom:0;mso-position-horizontal:absolute;mso-position-horizontal-relative:text;mso-position-vertical:absolute;mso-position-vertical-relative:text;mso-width-percent:0;mso-height-percent:0;mso-width-relative:margin;mso-height-relative:margin;v-text-anchor:top" o:gfxdata="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" filled="f" stroked="f" strokeweight=".5pt">
                 <v:textbox>
                   <w:txbxContent>
                     <w:p>
                       <w:pPr>
                         <w:bidi/>
                         <w:rPr>
-                          <w:rFonts w:hint="cs"/>
                           <w:color w:val="000000" w:themeColor="text1"/>
                           <w:rtl/>
                         </w:rPr>
@@ -2757,7 +2713,6 @@
         </w:rPr>
         <w:t xml:space="preserve"> </w:t>
       </w:r>
-      <w:proofErr w:type="spellStart"/>
       <w:r>
         <w:rPr>
           <w:sz w:val="24"/>
@@ -2765,7 +2720,6 @@
         </w:rPr>
         <w:t>newman</w:t>
       </w:r>
-      <w:proofErr w:type="spellEnd"/>
       <w:r>
         <w:rPr>
           <w:sz w:val="24"/>
@@ -2829,11 +2783,9 @@
                             <w:pPr>
                               <w:bidi/>
                               <w:rPr>
-                                <w:rFonts w:hint="cs"/>
                                 <w:color w:val="000000" w:themeColor="text1"/>
                               </w:rPr>
                             </w:pPr>
-                            <w:proofErr w:type="gramStart"/>
                             <w:r>
                               <w:rPr>
                                 <w:color w:val="000000" w:themeColor="text1"/>
@@ -2846,16 +2798,7 @@
                                 <w:color w:val="000000" w:themeColor="text1"/>
                                 <w:rtl/>
                               </w:rPr>
-                              <w:t>קהילות</w:t>
-                            </w:r>
-                            <w:proofErr w:type="gramEnd"/>
-                            <w:r>
-                              <w:rPr>
-                                <w:rFonts w:hint="cs"/>
-                                <w:color w:val="000000" w:themeColor="text1"/>
-                                <w:rtl/>
-                              </w:rPr>
-                              <w:t xml:space="preserve"> לפי </w:t>
+                              <w:t xml:space="preserve">קהילות לפי </w:t>
                             </w:r>
                             <w:r>
                               <w:rPr>
@@ -2886,18 +2829,16 @@
           </mc:Choice>
           <mc:Fallback>
             <w:pict>
-              <v:shape w14:anchorId="6D5BE82F" id="_x0000_s1028" type="#_x0000_t202" style="position:absolute;left:0;text-align:left;margin-left:-34.5pt;margin-top:159.05pt;width:113pt;height:29.5pt;z-index:251671552;visibility:visible;mso-wrap-style:square;mso-width-percent:0;mso-height-percent:0;mso-wrap-distance-left:9pt;mso-wrap-distance-top:0;mso-wrap-distance-right:9pt;mso-wrap-distance-bottom:0;mso-position-horizontal:absolute;mso-position-horizontal-relative:text;mso-position-vertical:absolute;mso-position-vertical-relative:text;mso-width-percent:0;mso-height-percent:0;mso-width-relative:margin;mso-height-relative:margin;v-text-anchor:top" o:gfxdata="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" filled="f" stroked="f" strokeweight=".5pt">
+              <v:shape w14:anchorId="6D5BE82F" id="_x0000_s1028" type="#_x0000_t202" style="position:absolute;left:0;text-align:left;margin-left:-34.5pt;margin-top:159.05pt;width:113pt;height:29.5pt;z-index:251671552;visibility:visible;mso-wrap-style:square;mso-width-percent:0;mso-height-percent:0;mso-wrap-distance-left:9pt;mso-wrap-distance-top:0;mso-wrap-distance-right:9pt;mso-wrap-distance-bottom:0;mso-position-horizontal:absolute;mso-position-horizontal-relative:text;mso-position-vertical:absolute;mso-position-vertical-relative:text;mso-width-percent:0;mso-height-percent:0;mso-width-relative:margin;mso-height-relative:margin;v-text-anchor:top" o:gfxdata="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" filled="f" stroked="f" strokeweight=".5pt">
                 <v:textbox>
                   <w:txbxContent>
                     <w:p>
                       <w:pPr>
                         <w:bidi/>
                         <w:rPr>
-                          <w:rFonts w:hint="cs"/>
                           <w:color w:val="000000" w:themeColor="text1"/>
                         </w:rPr>
                       </w:pPr>
-                      <w:proofErr w:type="gramStart"/>
                       <w:r>
                         <w:rPr>
                           <w:color w:val="000000" w:themeColor="text1"/>
@@ -2910,16 +2851,7 @@
                           <w:color w:val="000000" w:themeColor="text1"/>
                           <w:rtl/>
                         </w:rPr>
-                        <w:t>קהילות</w:t>
-                      </w:r>
-                      <w:proofErr w:type="gramEnd"/>
-                      <w:r>
-                        <w:rPr>
-                          <w:rFonts w:hint="cs"/>
-                          <w:color w:val="000000" w:themeColor="text1"/>
-                          <w:rtl/>
-                        </w:rPr>
-                        <w:t xml:space="preserve"> לפי </w:t>
+                        <w:t xml:space="preserve">קהילות לפי </w:t>
                       </w:r>
                       <w:r>
                         <w:rPr>
@@ -4341,6 +4273,16 @@
       <w:pPr>
         <w:bidi/>
         <w:rPr>
+          <w:sz w:val="24"/>
+          <w:szCs w:val="24"/>
+          <w:rtl/>
+        </w:rPr>
+      </w:pPr>
+    </w:p>
+    <w:p>
+      <w:pPr>
+        <w:bidi/>
+        <w:rPr>
           <w:b/>
           <w:bCs/>
           <w:sz w:val="28"/>
@@ -4364,28 +4306,92 @@
       <w:pPr>
         <w:bidi/>
         <w:rPr>
-          <w:sz w:val="24"/>
-          <w:szCs w:val="24"/>
-          <w:rtl/>
-        </w:rPr>
-      </w:pPr>
-      <w:r>
-        <w:rPr>
-          <w:rFonts w:hint="cs"/>
-          <w:sz w:val="24"/>
-          <w:szCs w:val="24"/>
-          <w:rtl/>
-        </w:rPr>
-        <w:t>ניתן לראות שהמערכת ממליצה על מוצרים רלוונטיי</w:t>
-      </w:r>
-      <w:r>
-        <w:rPr>
-          <w:rFonts w:hint="eastAsia"/>
-          <w:sz w:val="24"/>
-          <w:szCs w:val="24"/>
-          <w:rtl/>
-        </w:rPr>
-        <w:t>ם</w:t>
+          <w:rFonts w:hint="cs"/>
+          <w:sz w:val="24"/>
+          <w:szCs w:val="24"/>
+          <w:rtl/>
+        </w:rPr>
+      </w:pPr>
+      <w:r>
+        <w:rPr>
+          <w:rFonts w:hint="cs"/>
+          <w:sz w:val="24"/>
+          <w:szCs w:val="24"/>
+          <w:rtl/>
+        </w:rPr>
+        <w:t>בניית הרשת על ידי חיבור מוצרים אשר נקנו ביחד באותה העגלה (2 מוצרים ומעלה)</w:t>
+      </w:r>
+      <w:r>
+        <w:rPr>
+          <w:rFonts w:hint="cs"/>
+          <w:sz w:val="24"/>
+          <w:szCs w:val="24"/>
+          <w:rtl/>
+        </w:rPr>
+        <w:t xml:space="preserve">, </w:t>
+      </w:r>
+      <w:r>
+        <w:rPr>
+          <w:rFonts w:hint="cs"/>
+          <w:sz w:val="24"/>
+          <w:szCs w:val="24"/>
+          <w:rtl/>
+        </w:rPr>
+        <w:t xml:space="preserve">הניבה </w:t>
+      </w:r>
+      <w:r>
+        <w:rPr>
+          <w:rFonts w:hint="cs"/>
+          <w:sz w:val="24"/>
+          <w:szCs w:val="24"/>
+          <w:rtl/>
+        </w:rPr>
+        <w:t xml:space="preserve">תוצאות טובות וניתן לראות זאת בתוצאות </w:t>
+      </w:r>
+      <w:r>
+        <w:rPr>
+          <w:rFonts w:hint="cs"/>
+          <w:sz w:val="24"/>
+          <w:szCs w:val="24"/>
+          <w:rtl/>
+        </w:rPr>
+        <w:t>לעיל</w:t>
+      </w:r>
+      <w:r>
+        <w:rPr>
+          <w:rFonts w:hint="cs"/>
+          <w:sz w:val="24"/>
+          <w:szCs w:val="24"/>
+          <w:rtl/>
+        </w:rPr>
+        <w:t xml:space="preserve"> ש</w:t>
+      </w:r>
+      <w:r>
+        <w:rPr>
+          <w:rFonts w:hint="cs"/>
+          <w:sz w:val="24"/>
+          <w:szCs w:val="24"/>
+          <w:rtl/>
+        </w:rPr>
+        <w:t>אכן יש</w:t>
+      </w:r>
+      <w:r>
+        <w:rPr>
+          <w:rFonts w:hint="cs"/>
+          <w:sz w:val="24"/>
+          <w:szCs w:val="24"/>
+          <w:rtl/>
+        </w:rPr>
+        <w:t xml:space="preserve"> </w:t>
+      </w:r>
+      <w:r>
+        <w:rPr>
+          <w:rFonts w:hint="cs"/>
+          <w:sz w:val="24"/>
+          <w:szCs w:val="24"/>
+          <w:rtl/>
+        </w:rPr>
+        <w:t>קשר בין המוצרים המומלצים אשר מגיעים מאותה הקטגוריה של מוצר הקלט. בנוסף</w:t>
       </w:r>
       <w:r>
         <w:rPr>
@@ -4396,6 +4402,120 @@
         </w:rPr>
         <w:t>,</w:t>
       </w:r>
+      <w:r>
+        <w:rPr>
+          <w:rFonts w:hint="cs"/>
+          <w:sz w:val="24"/>
+          <w:szCs w:val="24"/>
+          <w:rtl/>
+        </w:rPr>
+        <w:t xml:space="preserve"> השימוש במדד </w:t>
+      </w:r>
+      <w:r>
+        <w:rPr>
+          <w:sz w:val="24"/>
+          <w:szCs w:val="24"/>
+        </w:rPr>
+        <w:t>Jaccard</w:t>
+      </w:r>
+      <w:r>
+        <w:rPr>
+          <w:rFonts w:hint="cs"/>
+          <w:sz w:val="24"/>
+          <w:szCs w:val="24"/>
+          <w:rtl/>
+        </w:rPr>
+        <w:t xml:space="preserve"> ברמת הרשת כולה מניב לעיתים תוצאות טובות יותר מאשר מדד </w:t>
+      </w:r>
+      <w:r>
+        <w:rPr>
+          <w:sz w:val="24"/>
+          <w:szCs w:val="24"/>
+        </w:rPr>
+        <w:t>Jaccard</w:t>
+      </w:r>
+      <w:r>
+        <w:rPr>
+          <w:rFonts w:hint="cs"/>
+          <w:sz w:val="24"/>
+          <w:szCs w:val="24"/>
+          <w:rtl/>
+        </w:rPr>
+        <w:t xml:space="preserve"> ברמת הקהילה. לסיכום</w:t>
+      </w:r>
+      <w:r>
+        <w:rPr>
+          <w:rFonts w:hint="cs"/>
+          <w:sz w:val="24"/>
+          <w:szCs w:val="24"/>
+          <w:rtl/>
+        </w:rPr>
+        <w:t>,</w:t>
+      </w:r>
+      <w:r>
+        <w:rPr>
+          <w:rFonts w:hint="cs"/>
+          <w:sz w:val="24"/>
+          <w:szCs w:val="24"/>
+          <w:rtl/>
+        </w:rPr>
+        <w:t xml:space="preserve"> אנו מניחים שבעזרת נתונים </w:t>
+      </w:r>
+      <w:r>
+        <w:rPr>
+          <w:rFonts w:hint="cs"/>
+          <w:sz w:val="24"/>
+          <w:szCs w:val="24"/>
+          <w:rtl/>
+        </w:rPr>
+        <w:t>נוספים</w:t>
+      </w:r>
+      <w:r>
+        <w:rPr>
+          <w:rFonts w:hint="cs"/>
+          <w:sz w:val="24"/>
+          <w:szCs w:val="24"/>
+          <w:rtl/>
+        </w:rPr>
+        <w:t xml:space="preserve"> היה ניתן לקבל </w:t>
+      </w:r>
+      <w:r>
+        <w:rPr>
+          <w:rFonts w:hint="cs"/>
+          <w:sz w:val="24"/>
+          <w:szCs w:val="24"/>
+          <w:rtl/>
+        </w:rPr>
+        <w:t>רשת גדולה ו</w:t>
+      </w:r>
+      <w:r>
+        <w:rPr>
+          <w:rFonts w:hint="cs"/>
+          <w:sz w:val="24"/>
+          <w:szCs w:val="24"/>
+          <w:rtl/>
+        </w:rPr>
+        <w:t xml:space="preserve">מקושרת יותר וכך ניתן היה להגיע לתוצאות </w:t>
+      </w:r>
+      <w:r>
+        <w:rPr>
+          <w:rFonts w:hint="cs"/>
+          <w:sz w:val="24"/>
+          <w:szCs w:val="24"/>
+          <w:rtl/>
+        </w:rPr>
+        <w:t>מדוייקות ואמינות יותר.</w:t>
+      </w:r>
+    </w:p>
+    <w:p>
+      <w:pPr>
+        <w:bidi/>
+        <w:rPr>
+          <w:sz w:val="24"/>
+          <w:szCs w:val="24"/>
+          <w:rtl/>
+        </w:rPr>
+      </w:pPr>
     </w:p>
     <w:p>
       <w:pPr>

</xml_diff>